<commit_message>
Moved common info to Drupal Websites doc
</commit_message>
<xml_diff>
--- a/Raw/ITS-Website-Documentation.docx
+++ b/Raw/ITS-Website-Documentation.docx
@@ -268,7 +268,7 @@
                                     </w:rPr>
                                     <w:alias w:val="Title"/>
                                     <w:tag w:val=""/>
-                                    <w:id w:val="-1311942364"/>
+                                    <w:id w:val="-9991715"/>
                                     <w:dataBinding w:prefixMappings="xmlns:ns0='http://purl.org/dc/elements/1.1/' xmlns:ns1='http://schemas.openxmlformats.org/package/2006/metadata/core-properties' " w:xpath="/ns1:coreProperties[1]/ns0:title[1]" w:storeItemID="{6C3C8BC8-F283-45AE-878A-BAB7291924A1}"/>
                                     <w:text/>
                                   </w:sdtPr>
@@ -284,7 +284,7 @@
                                         </w:rPr>
                                         <w:alias w:val="Title"/>
                                         <w:tag w:val=""/>
-                                        <w:id w:val="-9991715"/>
+                                        <w:id w:val="-1311942364"/>
                                         <w:dataBinding w:prefixMappings="xmlns:ns0='http://purl.org/dc/elements/1.1/' xmlns:ns1='http://schemas.openxmlformats.org/package/2006/metadata/core-properties' " w:xpath="/ns1:coreProperties[1]/ns0:title[1]" w:storeItemID="{6C3C8BC8-F283-45AE-878A-BAB7291924A1}"/>
                                         <w:text/>
                                       </w:sdtPr>
@@ -457,7 +457,7 @@
                               </w:rPr>
                               <w:alias w:val="Title"/>
                               <w:tag w:val=""/>
-                              <w:id w:val="-1311942364"/>
+                              <w:id w:val="-9991715"/>
                               <w:dataBinding w:prefixMappings="xmlns:ns0='http://purl.org/dc/elements/1.1/' xmlns:ns1='http://schemas.openxmlformats.org/package/2006/metadata/core-properties' " w:xpath="/ns1:coreProperties[1]/ns0:title[1]" w:storeItemID="{6C3C8BC8-F283-45AE-878A-BAB7291924A1}"/>
                               <w:text/>
                             </w:sdtPr>
@@ -473,7 +473,7 @@
                                   </w:rPr>
                                   <w:alias w:val="Title"/>
                                   <w:tag w:val=""/>
-                                  <w:id w:val="-9991715"/>
+                                  <w:id w:val="-1311942364"/>
                                   <w:dataBinding w:prefixMappings="xmlns:ns0='http://purl.org/dc/elements/1.1/' xmlns:ns1='http://schemas.openxmlformats.org/package/2006/metadata/core-properties' " w:xpath="/ns1:coreProperties[1]/ns0:title[1]" w:storeItemID="{6C3C8BC8-F283-45AE-878A-BAB7291924A1}"/>
                                   <w:text/>
                                 </w:sdtPr>
@@ -573,7 +573,15 @@
                                     <w:sz w:val="36"/>
                                     <w:szCs w:val="36"/>
                                   </w:rPr>
-                                  <w:t>V 0.1</w:t>
+                                  <w:t>V 0.</w:t>
+                                </w:r>
+                                <w:r>
+                                  <w:rPr>
+                                    <w:color w:val="4472C4" w:themeColor="accent1"/>
+                                    <w:sz w:val="36"/>
+                                    <w:szCs w:val="36"/>
+                                  </w:rPr>
+                                  <w:t>2</w:t>
                                 </w:r>
                               </w:p>
                             </w:txbxContent>
@@ -614,7 +622,15 @@
                               <w:sz w:val="36"/>
                               <w:szCs w:val="36"/>
                             </w:rPr>
-                            <w:t>V 0.1</w:t>
+                            <w:t>V 0.</w:t>
+                          </w:r>
+                          <w:r>
+                            <w:rPr>
+                              <w:color w:val="4472C4" w:themeColor="accent1"/>
+                              <w:sz w:val="36"/>
+                              <w:szCs w:val="36"/>
+                            </w:rPr>
+                            <w:t>2</w:t>
                           </w:r>
                         </w:p>
                       </w:txbxContent>
@@ -3466,12 +3482,26 @@
     </w:p>
     <w:p>
       <w:r>
-        <w:t>George Ciesinski – Lead Developer</w:t>
-      </w:r>
-    </w:p>
-    <w:p>
-      <w:r>
-        <w:t xml:space="preserve">Michael Boadu – Marketing and Communications Coordinator </w:t>
+        <w:t xml:space="preserve">George Ciesinski – </w:t>
+      </w:r>
+      <w:r>
+        <w:t>Web</w:t>
+      </w:r>
+      <w:r>
+        <w:t xml:space="preserve"> Developer</w:t>
+      </w:r>
+    </w:p>
+    <w:p>
+      <w:r>
+        <w:t xml:space="preserve">Michael </w:t>
+      </w:r>
+      <w:proofErr w:type="spellStart"/>
+      <w:r>
+        <w:t>Boadu</w:t>
+      </w:r>
+      <w:proofErr w:type="spellEnd"/>
+      <w:r>
+        <w:t xml:space="preserve"> – Marketing and Communications Coordinator </w:t>
       </w:r>
     </w:p>
     <w:p>
@@ -3534,7 +3564,15 @@
         <w:t xml:space="preserve"> – The </w:t>
       </w:r>
       <w:r>
-        <w:t xml:space="preserve">website should stay up to date with major security updates, and should include authentication for all users who modify the content of the site. </w:t>
+        <w:t xml:space="preserve">website should stay up to date with major security updates, and should include </w:t>
+      </w:r>
+      <w:proofErr w:type="gramStart"/>
+      <w:r>
+        <w:t>authentication</w:t>
+      </w:r>
+      <w:proofErr w:type="gramEnd"/>
+      <w:r>
+        <w:t xml:space="preserve"> for all users who modify the content of the site. </w:t>
       </w:r>
     </w:p>
     <w:p>
@@ -3560,7 +3598,15 @@
         <w:t xml:space="preserve"> </w:t>
       </w:r>
       <w:r>
-        <w:t>– All images, videos, and other assets should be optimized before usage on the site to ensure a fast browsing experience.</w:t>
+        <w:t xml:space="preserve">– All images, videos, and other assets should be optimized before usage on the site to ensure a </w:t>
+      </w:r>
+      <w:proofErr w:type="gramStart"/>
+      <w:r>
+        <w:t>fast browsing</w:t>
+      </w:r>
+      <w:proofErr w:type="gramEnd"/>
+      <w:r>
+        <w:t xml:space="preserve"> experience.</w:t>
       </w:r>
     </w:p>
     <w:p>
@@ -3718,18 +3764,8 @@
     </w:p>
     <w:p>
       <w:r>
-        <w:t>TODO – Determine if Tailwind will be used or if basic CSS/SCSS will be used.</w:t>
-      </w:r>
-    </w:p>
-    <w:p>
-      <w:hyperlink r:id="rId11" w:history="1">
-        <w:r>
-          <w:rPr>
-            <w:rStyle w:val="Hyperlink"/>
-          </w:rPr>
-          <w:t>https://tailwindcss.com/</w:t>
-        </w:r>
-      </w:hyperlink>
+        <w:t>TODO</w:t>
+      </w:r>
     </w:p>
     <w:p>
       <w:pPr>
@@ -3743,7 +3779,10 @@
     </w:p>
     <w:p>
       <w:r>
-        <w:t>TBD</w:t>
+        <w:t>T</w:t>
+      </w:r>
+      <w:r>
+        <w:t>ODO</w:t>
       </w:r>
     </w:p>
     <w:p>
@@ -3786,432 +3825,45 @@
       <w:pPr>
         <w:pStyle w:val="Heading2"/>
       </w:pPr>
-      <w:bookmarkStart w:id="10" w:name="_Toc140650563"/>
-      <w:r>
-        <w:t>Settings</w:t>
+      <w:bookmarkStart w:id="10" w:name="_Toc140650565"/>
+      <w:r>
+        <w:t>Modules</w:t>
       </w:r>
       <w:bookmarkEnd w:id="10"/>
     </w:p>
     <w:p>
+      <w:r>
+        <w:t xml:space="preserve">The ITS site uses contributed modules in order to carry out its functions. </w:t>
+      </w:r>
+    </w:p>
+    <w:p>
+      <w:r>
+        <w:t xml:space="preserve">Please look at the Drupal-Websites.pdf document for information about the modules all Humber ITS Drupal sites use. In addition to the modules listed there, the unique modules used by the ITS Website are listed below. </w:t>
+      </w:r>
+    </w:p>
+    <w:p>
+      <w:pPr>
+        <w:pStyle w:val="Heading2"/>
+      </w:pPr>
+      <w:r>
+        <w:t>Roles</w:t>
+      </w:r>
+    </w:p>
+    <w:p>
       <w:pPr>
         <w:pStyle w:val="Heading3"/>
       </w:pPr>
-      <w:bookmarkStart w:id="11" w:name="_Toc140650564"/>
-      <w:r>
-        <w:t>Settings.php</w:t>
+      <w:bookmarkStart w:id="11" w:name="_Toc140650570"/>
+      <w:r>
+        <w:t>Administrator</w:t>
       </w:r>
       <w:bookmarkEnd w:id="11"/>
     </w:p>
     <w:p>
       <w:r>
-        <w:t xml:space="preserve">The </w:t>
-      </w:r>
-      <w:r>
-        <w:rPr>
-          <w:rStyle w:val="IntenseQuoteChar"/>
-        </w:rPr>
-        <w:t>settings.php</w:t>
-      </w:r>
-      <w:r>
-        <w:t xml:space="preserve"> file contains sensitive data about the website such as the database connection information, and configuration information. </w:t>
-      </w:r>
-    </w:p>
-    <w:p>
-      <w:r>
-        <w:t>The file is also read-only by default which is required to ensure the site is secure, however, there are many instances where the administrator may have to edit this file. The instructions to do this are below.</w:t>
-      </w:r>
-    </w:p>
-    <w:p>
-      <w:pPr>
-        <w:pStyle w:val="Heading4"/>
-      </w:pPr>
-      <w:r>
-        <w:t>Location of settings.php</w:t>
-      </w:r>
-    </w:p>
-    <w:p>
-      <w:r>
-        <w:t xml:space="preserve">The settings file can be found in: </w:t>
-      </w:r>
-      <w:r>
-        <w:rPr>
-          <w:rStyle w:val="IntenseQuoteChar"/>
-        </w:rPr>
-        <w:t>/project-folder/web/sites/default/</w:t>
-      </w:r>
-    </w:p>
-    <w:p>
-      <w:pPr>
-        <w:pStyle w:val="Heading4"/>
-      </w:pPr>
-      <w:r>
-        <w:t>Making changes to settings.php</w:t>
-      </w:r>
-    </w:p>
-    <w:p>
-      <w:pPr>
-        <w:pStyle w:val="ListParagraph"/>
-        <w:numPr>
-          <w:ilvl w:val="0"/>
-          <w:numId w:val="2"/>
-        </w:numPr>
-      </w:pPr>
-      <w:r>
-        <w:t xml:space="preserve">Open the terminal and </w:t>
-      </w:r>
-      <w:r>
-        <w:rPr>
-          <w:rStyle w:val="IntenseQuoteChar"/>
-        </w:rPr>
-        <w:t>cd</w:t>
-      </w:r>
-      <w:r>
-        <w:t xml:space="preserve"> into the above directory. </w:t>
-      </w:r>
-    </w:p>
-    <w:p>
-      <w:pPr>
-        <w:pStyle w:val="ListParagraph"/>
-        <w:numPr>
-          <w:ilvl w:val="0"/>
-          <w:numId w:val="2"/>
-        </w:numPr>
-      </w:pPr>
-      <w:r>
-        <w:t>Use the below command to make the file editable:</w:t>
-      </w:r>
-    </w:p>
-    <w:p>
-      <w:pPr>
-        <w:pStyle w:val="IntenseQuote"/>
-        <w:rPr>
-          <w:rStyle w:val="HTMLCode"/>
-          <w:rFonts w:asciiTheme="minorHAnsi" w:eastAsiaTheme="minorEastAsia" w:hAnsiTheme="minorHAnsi" w:cstheme="minorBidi"/>
-        </w:rPr>
-      </w:pPr>
-      <w:r>
-        <w:rPr>
-          <w:rStyle w:val="HTMLCode"/>
-          <w:rFonts w:asciiTheme="minorHAnsi" w:eastAsiaTheme="minorEastAsia" w:hAnsiTheme="minorHAnsi" w:cstheme="minorBidi"/>
-        </w:rPr>
-        <w:t>chmod a+w settings.php</w:t>
-      </w:r>
-    </w:p>
-    <w:p>
-      <w:pPr>
-        <w:pStyle w:val="ListParagraph"/>
-        <w:numPr>
-          <w:ilvl w:val="0"/>
-          <w:numId w:val="2"/>
-        </w:numPr>
-      </w:pPr>
-      <w:r>
-        <w:t>Make the required changes</w:t>
-      </w:r>
-      <w:r>
-        <w:t xml:space="preserve"> using a text editor like vim or nano</w:t>
-      </w:r>
-      <w:r>
-        <w:t>.</w:t>
-      </w:r>
-    </w:p>
-    <w:p>
-      <w:pPr>
-        <w:pStyle w:val="ListParagraph"/>
-        <w:numPr>
-          <w:ilvl w:val="0"/>
-          <w:numId w:val="2"/>
-        </w:numPr>
-      </w:pPr>
-      <w:r>
-        <w:t xml:space="preserve">Harden the permissions after editing the file: </w:t>
-      </w:r>
-    </w:p>
-    <w:p>
-      <w:pPr>
-        <w:pStyle w:val="IntenseQuote"/>
-        <w:rPr>
-          <w:rStyle w:val="HTMLCode"/>
-          <w:rFonts w:asciiTheme="minorHAnsi" w:eastAsiaTheme="minorEastAsia" w:hAnsiTheme="minorHAnsi" w:cstheme="minorBidi"/>
-        </w:rPr>
-      </w:pPr>
-      <w:r>
-        <w:rPr>
-          <w:rStyle w:val="HTMLCode"/>
-          <w:rFonts w:asciiTheme="minorHAnsi" w:eastAsiaTheme="minorEastAsia" w:hAnsiTheme="minorHAnsi" w:cstheme="minorBidi"/>
-        </w:rPr>
-        <w:t>Chmod 444 settings.php (Results in permissions -r-r--r--)</w:t>
-      </w:r>
-    </w:p>
-    <w:p>
-      <w:r>
-        <w:tab/>
-        <w:t xml:space="preserve">Alternative command: </w:t>
-      </w:r>
-    </w:p>
-    <w:p>
-      <w:pPr>
-        <w:pStyle w:val="IntenseQuote"/>
-      </w:pPr>
-      <w:r>
-        <w:rPr>
-          <w:rStyle w:val="HTMLCode"/>
-          <w:rFonts w:asciiTheme="minorHAnsi" w:eastAsiaTheme="minorEastAsia" w:hAnsiTheme="minorHAnsi" w:cstheme="minorBidi"/>
-        </w:rPr>
-        <w:t>chmod go-w settings.php</w:t>
-      </w:r>
-      <w:r>
-        <w:rPr>
-          <w:rStyle w:val="HTMLCode"/>
-          <w:rFonts w:asciiTheme="minorHAnsi" w:eastAsiaTheme="minorEastAsia" w:hAnsiTheme="minorHAnsi" w:cstheme="minorBidi"/>
-        </w:rPr>
-        <w:t xml:space="preserve"> (</w:t>
-      </w:r>
-      <w:r>
-        <w:rPr>
-          <w:rStyle w:val="HTMLCode"/>
-          <w:rFonts w:asciiTheme="minorHAnsi" w:eastAsiaTheme="minorEastAsia" w:hAnsiTheme="minorHAnsi" w:cstheme="minorBidi"/>
-          <w:color w:val="FF0000"/>
-        </w:rPr>
-        <w:t>not recommended as it gives permissions -rw-r--r--</w:t>
-      </w:r>
-      <w:r>
-        <w:rPr>
-          <w:rStyle w:val="HTMLCode"/>
-          <w:rFonts w:asciiTheme="minorHAnsi" w:eastAsiaTheme="minorEastAsia" w:hAnsiTheme="minorHAnsi" w:cstheme="minorBidi"/>
-        </w:rPr>
-        <w:t>)</w:t>
-      </w:r>
-    </w:p>
-    <w:p/>
-    <w:p>
-      <w:pPr>
-        <w:pStyle w:val="Heading2"/>
-      </w:pPr>
-      <w:bookmarkStart w:id="12" w:name="_Toc140650565"/>
-      <w:r>
-        <w:t>Modules</w:t>
-      </w:r>
-      <w:bookmarkEnd w:id="12"/>
-    </w:p>
-    <w:p>
-      <w:r>
-        <w:t xml:space="preserve">The ITS site uses contributed modules in order to carry out its functions. </w:t>
-      </w:r>
-    </w:p>
-    <w:p>
-      <w:pPr>
-        <w:pStyle w:val="Heading3"/>
-      </w:pPr>
-      <w:bookmarkStart w:id="13" w:name="_Toc140650566"/>
-      <w:r>
-        <w:t>Admin Toolbar</w:t>
-      </w:r>
-      <w:bookmarkEnd w:id="13"/>
-    </w:p>
-    <w:p>
-      <w:hyperlink r:id="rId12" w:history="1">
-        <w:r>
-          <w:rPr>
-            <w:rStyle w:val="Hyperlink"/>
-          </w:rPr>
-          <w:t>https://www.drupal.org/project/admin_toolbar</w:t>
-        </w:r>
-      </w:hyperlink>
-    </w:p>
-    <w:p>
-      <w:r>
-        <w:t xml:space="preserve">Improves the default toolbar and changes it into a drop-down menu with fast access to each administrative page. </w:t>
-      </w:r>
-    </w:p>
-    <w:p>
-      <w:r>
-        <w:t xml:space="preserve">In the Extend menu, the following options are also enabled: </w:t>
-      </w:r>
-    </w:p>
-    <w:p>
-      <w:pPr>
-        <w:pStyle w:val="ListParagraph"/>
-        <w:numPr>
-          <w:ilvl w:val="0"/>
-          <w:numId w:val="3"/>
-        </w:numPr>
-      </w:pPr>
-      <w:r>
-        <w:t>Admin Toolbar Content</w:t>
-      </w:r>
-    </w:p>
-    <w:p>
-      <w:pPr>
-        <w:pStyle w:val="ListParagraph"/>
-        <w:numPr>
-          <w:ilvl w:val="0"/>
-          <w:numId w:val="3"/>
-        </w:numPr>
-      </w:pPr>
-      <w:r>
-        <w:lastRenderedPageBreak/>
-        <w:t>Admin Toolbar Extra Tools</w:t>
-      </w:r>
-    </w:p>
-    <w:p>
-      <w:pPr>
-        <w:pStyle w:val="ListParagraph"/>
-        <w:numPr>
-          <w:ilvl w:val="0"/>
-          <w:numId w:val="3"/>
-        </w:numPr>
-      </w:pPr>
-      <w:r>
-        <w:t>Admin Toolbar Search</w:t>
-      </w:r>
-    </w:p>
-    <w:p>
-      <w:pPr>
-        <w:pStyle w:val="Heading3"/>
-      </w:pPr>
-      <w:bookmarkStart w:id="14" w:name="_Toc140650567"/>
-      <w:r>
-        <w:t>Gin Theme</w:t>
-      </w:r>
-      <w:bookmarkEnd w:id="14"/>
-    </w:p>
-    <w:p>
-      <w:r>
-        <w:t xml:space="preserve">A number of Gin theme modules are also installed. </w:t>
-      </w:r>
-    </w:p>
-    <w:p>
-      <w:pPr>
-        <w:pStyle w:val="Heading4"/>
-      </w:pPr>
-      <w:r>
-        <w:t>Gin Admin Theme</w:t>
-      </w:r>
-    </w:p>
-    <w:p>
-      <w:hyperlink r:id="rId13" w:history="1">
-        <w:r>
-          <w:rPr>
-            <w:rStyle w:val="Hyperlink"/>
-          </w:rPr>
-          <w:t>https://www.drupal.org/project/gin</w:t>
-        </w:r>
-      </w:hyperlink>
-    </w:p>
-    <w:p>
-      <w:r>
-        <w:t xml:space="preserve">Beautiful and sleep admin theme. </w:t>
-      </w:r>
-    </w:p>
-    <w:p>
-      <w:pPr>
-        <w:pStyle w:val="Heading4"/>
-      </w:pPr>
-      <w:r>
-        <w:t>Gin Login</w:t>
-      </w:r>
-    </w:p>
-    <w:p>
-      <w:hyperlink r:id="rId14" w:history="1">
-        <w:r>
-          <w:rPr>
-            <w:rStyle w:val="Hyperlink"/>
-          </w:rPr>
-          <w:t>https://www.drupal.org/project/gin_login</w:t>
-        </w:r>
-      </w:hyperlink>
-    </w:p>
-    <w:p>
-      <w:r>
-        <w:t xml:space="preserve">Gin Login provides a beautiful login page with a splashdown image. </w:t>
-      </w:r>
-    </w:p>
-    <w:p>
-      <w:pPr>
-        <w:pStyle w:val="Heading4"/>
-      </w:pPr>
-      <w:r>
-        <w:t>Gin Toolbar</w:t>
-      </w:r>
-    </w:p>
-    <w:p>
-      <w:hyperlink r:id="rId15" w:history="1">
-        <w:r>
-          <w:rPr>
-            <w:rStyle w:val="Hyperlink"/>
-          </w:rPr>
-          <w:t>https://www.drupal.org/project/gin_toolbar</w:t>
-        </w:r>
-      </w:hyperlink>
-    </w:p>
-    <w:p>
-      <w:r>
-        <w:t>Helper module that brings Gin theme to the admin toolbar.</w:t>
-      </w:r>
-    </w:p>
-    <w:p>
-      <w:pPr>
-        <w:pStyle w:val="Heading3"/>
-      </w:pPr>
-      <w:bookmarkStart w:id="15" w:name="_Toc140650568"/>
-      <w:r>
-        <w:t>Pathauto</w:t>
-      </w:r>
-      <w:bookmarkEnd w:id="15"/>
-    </w:p>
-    <w:p>
-      <w:hyperlink r:id="rId16" w:history="1">
-        <w:r>
-          <w:rPr>
-            <w:rStyle w:val="Hyperlink"/>
-          </w:rPr>
-          <w:t>https://www.drupal.org/project/pathauto</w:t>
-        </w:r>
-      </w:hyperlink>
-    </w:p>
-    <w:p>
-      <w:r>
-        <w:t xml:space="preserve">Allows you to set up custom URI routing instead of using Drupal’s built in </w:t>
-      </w:r>
-      <w:hyperlink r:id="rId17" w:history="1">
-        <w:r>
-          <w:rPr>
-            <w:rStyle w:val="Hyperlink"/>
-          </w:rPr>
-          <w:t>https://website.com/node/1</w:t>
-        </w:r>
-      </w:hyperlink>
-      <w:r>
-        <w:t xml:space="preserve"> style URLs. </w:t>
-      </w:r>
-    </w:p>
-    <w:p/>
-    <w:p>
-      <w:pPr>
-        <w:pStyle w:val="Heading2"/>
-      </w:pPr>
-      <w:bookmarkStart w:id="16" w:name="_Toc140650569"/>
-      <w:r>
-        <w:t>Users</w:t>
-      </w:r>
-      <w:bookmarkEnd w:id="16"/>
-    </w:p>
-    <w:p>
-      <w:pPr>
-        <w:pStyle w:val="Heading3"/>
-      </w:pPr>
-      <w:bookmarkStart w:id="17" w:name="_Toc140650570"/>
-      <w:r>
-        <w:t>Administrator</w:t>
-      </w:r>
-      <w:bookmarkEnd w:id="17"/>
-    </w:p>
-    <w:p>
-      <w:r>
         <w:t xml:space="preserve">The ITS website has a single </w:t>
       </w:r>
-      <w:hyperlink r:id="rId18" w:history="1">
+      <w:hyperlink r:id="rId11" w:history="1">
         <w:r>
           <w:rPr>
             <w:rStyle w:val="Hyperlink"/>
@@ -4246,7 +3898,7 @@
       </w:r>
     </w:p>
     <w:p>
-      <w:hyperlink r:id="rId19" w:history="1">
+      <w:hyperlink r:id="rId12" w:history="1">
         <w:r>
           <w:rPr>
             <w:rStyle w:val="Hyperlink"/>
@@ -4264,11 +3916,11 @@
       <w:pPr>
         <w:pStyle w:val="Heading2"/>
       </w:pPr>
-      <w:bookmarkStart w:id="18" w:name="_Toc140650571"/>
+      <w:bookmarkStart w:id="12" w:name="_Toc140650571"/>
       <w:r>
         <w:t>Content Types</w:t>
       </w:r>
-      <w:bookmarkEnd w:id="18"/>
+      <w:bookmarkEnd w:id="12"/>
     </w:p>
     <w:p>
       <w:r>
@@ -4279,12 +3931,11 @@
       <w:pPr>
         <w:pStyle w:val="Heading2"/>
       </w:pPr>
-      <w:bookmarkStart w:id="19" w:name="_Toc140650572"/>
-      <w:r>
-        <w:lastRenderedPageBreak/>
+      <w:bookmarkStart w:id="13" w:name="_Toc140650572"/>
+      <w:r>
         <w:t>Structure</w:t>
       </w:r>
-      <w:bookmarkEnd w:id="19"/>
+      <w:bookmarkEnd w:id="13"/>
     </w:p>
     <w:p>
       <w:pPr>
@@ -4307,12 +3958,12 @@
         <w:pStyle w:val="Heading1"/>
         <w:jc w:val="center"/>
       </w:pPr>
-      <w:bookmarkStart w:id="20" w:name="_Toc140650573"/>
+      <w:bookmarkStart w:id="14" w:name="_Toc140650573"/>
       <w:r>
         <w:lastRenderedPageBreak/>
         <w:t>Updating</w:t>
       </w:r>
-      <w:bookmarkEnd w:id="20"/>
+      <w:bookmarkEnd w:id="14"/>
     </w:p>
     <w:p>
       <w:r>
@@ -4323,15 +3974,23 @@
       <w:pPr>
         <w:pStyle w:val="Heading2"/>
       </w:pPr>
-      <w:bookmarkStart w:id="21" w:name="_Toc140650574"/>
+      <w:bookmarkStart w:id="15" w:name="_Toc140650574"/>
       <w:r>
         <w:t>How to tell there are updates</w:t>
       </w:r>
-      <w:bookmarkEnd w:id="21"/>
-    </w:p>
-    <w:p>
-      <w:r>
-        <w:t xml:space="preserve">Updates can be checked using the Admin toolbar on the website by visiting the Available Updates section. </w:t>
+      <w:bookmarkEnd w:id="15"/>
+    </w:p>
+    <w:p>
+      <w:r>
+        <w:t xml:space="preserve">Updates can be checked using the </w:t>
+      </w:r>
+      <w:proofErr w:type="gramStart"/>
+      <w:r>
+        <w:t>Admin</w:t>
+      </w:r>
+      <w:proofErr w:type="gramEnd"/>
+      <w:r>
+        <w:t xml:space="preserve"> toolbar on the website by visiting the Available Updates section. </w:t>
       </w:r>
     </w:p>
     <w:p>
@@ -4341,7 +4000,15 @@
     </w:p>
     <w:p>
       <w:r>
-        <w:t>This will show a screen similar to this which shows if Drupal core and modules are up to date:</w:t>
+        <w:t xml:space="preserve">This will show a screen </w:t>
+      </w:r>
+      <w:proofErr w:type="gramStart"/>
+      <w:r>
+        <w:t>similar to</w:t>
+      </w:r>
+      <w:proofErr w:type="gramEnd"/>
+      <w:r>
+        <w:t xml:space="preserve"> this which shows if Drupal core and modules are up to date:</w:t>
       </w:r>
     </w:p>
     <w:p>
@@ -4365,7 +4032,7 @@
                     <pic:cNvPicPr/>
                   </pic:nvPicPr>
                   <pic:blipFill>
-                    <a:blip r:embed="rId20"/>
+                    <a:blip r:embed="rId13"/>
                     <a:stretch>
                       <a:fillRect/>
                     </a:stretch>
@@ -4395,26 +4062,34 @@
       <w:pPr>
         <w:pStyle w:val="Heading2"/>
       </w:pPr>
-      <w:bookmarkStart w:id="22" w:name="_Toc140650575"/>
+      <w:bookmarkStart w:id="16" w:name="_Toc140650575"/>
       <w:r>
         <w:t>Should they be updated</w:t>
       </w:r>
-      <w:bookmarkEnd w:id="22"/>
-    </w:p>
-    <w:p>
-      <w:r>
-        <w:t>Updates should be made if they address a securify flaw or a bug that may affect the website. You can check this by visiting the pages of the Drupal core version or the module project pages and reading the release notes. Any significant changes will be listed there, and a decision can be made based on this information.</w:t>
+      <w:bookmarkEnd w:id="16"/>
+    </w:p>
+    <w:p>
+      <w:r>
+        <w:t xml:space="preserve">Updates should be made if they address a </w:t>
+      </w:r>
+      <w:proofErr w:type="spellStart"/>
+      <w:r>
+        <w:t>securify</w:t>
+      </w:r>
+      <w:proofErr w:type="spellEnd"/>
+      <w:r>
+        <w:t xml:space="preserve"> flaw or a bug that may affect the website. You can check this by visiting the pages of the Drupal core version or the module project pages and reading the release notes. Any significant changes will be listed there, and a decision can be made based on this information.</w:t>
       </w:r>
     </w:p>
     <w:p>
       <w:pPr>
         <w:pStyle w:val="Heading2"/>
       </w:pPr>
-      <w:bookmarkStart w:id="23" w:name="_Toc140650576"/>
+      <w:bookmarkStart w:id="17" w:name="_Toc140650576"/>
       <w:r>
         <w:t>Testing updates</w:t>
       </w:r>
-      <w:bookmarkEnd w:id="23"/>
+      <w:bookmarkEnd w:id="17"/>
     </w:p>
     <w:p>
       <w:r>
@@ -4425,11 +4100,11 @@
       <w:pPr>
         <w:pStyle w:val="Heading2"/>
       </w:pPr>
-      <w:bookmarkStart w:id="24" w:name="_Toc140650577"/>
+      <w:bookmarkStart w:id="18" w:name="_Toc140650577"/>
       <w:r>
         <w:t>Drupal Core</w:t>
       </w:r>
-      <w:bookmarkEnd w:id="24"/>
+      <w:bookmarkEnd w:id="18"/>
     </w:p>
     <w:p>
       <w:r>
@@ -4440,11 +4115,11 @@
       <w:pPr>
         <w:pStyle w:val="Heading2"/>
       </w:pPr>
-      <w:bookmarkStart w:id="25" w:name="_Toc140650578"/>
+      <w:bookmarkStart w:id="19" w:name="_Toc140650578"/>
       <w:r>
         <w:t>Modules</w:t>
       </w:r>
-      <w:bookmarkEnd w:id="25"/>
+      <w:bookmarkEnd w:id="19"/>
       <w:r>
         <w:t xml:space="preserve"> </w:t>
       </w:r>
@@ -4459,33 +4134,43 @@
         <w:pStyle w:val="Heading1"/>
         <w:jc w:val="center"/>
       </w:pPr>
-      <w:bookmarkStart w:id="26" w:name="_Toc140650579"/>
+      <w:bookmarkStart w:id="20" w:name="_Toc140650579"/>
       <w:r>
         <w:lastRenderedPageBreak/>
         <w:t>Administration</w:t>
       </w:r>
-      <w:bookmarkEnd w:id="26"/>
+      <w:bookmarkEnd w:id="20"/>
     </w:p>
     <w:p>
       <w:pPr>
         <w:pStyle w:val="Heading2"/>
       </w:pPr>
-      <w:bookmarkStart w:id="27" w:name="_Toc140650580"/>
+      <w:bookmarkStart w:id="21" w:name="_Toc140650580"/>
       <w:r>
         <w:t>One time login</w:t>
       </w:r>
-      <w:bookmarkEnd w:id="27"/>
+      <w:bookmarkEnd w:id="21"/>
     </w:p>
     <w:p>
       <w:r>
         <w:t xml:space="preserve">If a user is unable to login for some reason, it is possible to send them a one-time login using </w:t>
       </w:r>
+      <w:proofErr w:type="spellStart"/>
       <w:r>
         <w:t>d</w:t>
       </w:r>
       <w:r>
-        <w:t>rush uli</w:t>
-      </w:r>
+        <w:t>rush</w:t>
+      </w:r>
+      <w:proofErr w:type="spellEnd"/>
+      <w:r>
+        <w:t xml:space="preserve"> </w:t>
+      </w:r>
+      <w:proofErr w:type="spellStart"/>
+      <w:r>
+        <w:t>uli</w:t>
+      </w:r>
+      <w:proofErr w:type="spellEnd"/>
       <w:r>
         <w:t>:</w:t>
       </w:r>
@@ -4494,18 +4179,44 @@
       <w:pPr>
         <w:pStyle w:val="IntenseQuote"/>
       </w:pPr>
-      <w:r>
-        <w:t>drush uli --name=</w:t>
+      <w:proofErr w:type="spellStart"/>
+      <w:r>
+        <w:t>drush</w:t>
+      </w:r>
+      <w:proofErr w:type="spellEnd"/>
+      <w:r>
+        <w:t xml:space="preserve"> </w:t>
+      </w:r>
+      <w:proofErr w:type="spellStart"/>
+      <w:r>
+        <w:t>uli</w:t>
+      </w:r>
+      <w:proofErr w:type="spellEnd"/>
+      <w:r>
+        <w:t xml:space="preserve"> --name=</w:t>
       </w:r>
       <w:r>
         <w:t xml:space="preserve">username </w:t>
       </w:r>
       <w:r>
-        <w:t xml:space="preserve"> --uri=</w:t>
-      </w:r>
-      <w:r>
-        <w:t>website-url</w:t>
-      </w:r>
+        <w:t xml:space="preserve"> --</w:t>
+      </w:r>
+      <w:proofErr w:type="spellStart"/>
+      <w:r>
+        <w:t>uri</w:t>
+      </w:r>
+      <w:proofErr w:type="spellEnd"/>
+      <w:r>
+        <w:t>=</w:t>
+      </w:r>
+      <w:r>
+        <w:t>website-</w:t>
+      </w:r>
+      <w:proofErr w:type="spellStart"/>
+      <w:r>
+        <w:t>url</w:t>
+      </w:r>
+      <w:proofErr w:type="spellEnd"/>
     </w:p>
     <w:p>
       <w:pPr>
@@ -4531,32 +4242,32 @@
         <w:pStyle w:val="Heading1"/>
         <w:jc w:val="center"/>
       </w:pPr>
-      <w:bookmarkStart w:id="28" w:name="_Toc140650581"/>
+      <w:bookmarkStart w:id="22" w:name="_Toc140650581"/>
       <w:r>
         <w:lastRenderedPageBreak/>
         <w:t>Resources</w:t>
       </w:r>
-      <w:bookmarkEnd w:id="28"/>
+      <w:bookmarkEnd w:id="22"/>
     </w:p>
     <w:p>
       <w:pPr>
         <w:pStyle w:val="Heading2"/>
       </w:pPr>
-      <w:bookmarkStart w:id="29" w:name="_Toc140650582"/>
+      <w:bookmarkStart w:id="23" w:name="_Toc140650582"/>
       <w:r>
         <w:t>Tools</w:t>
       </w:r>
-      <w:bookmarkEnd w:id="29"/>
+      <w:bookmarkEnd w:id="23"/>
     </w:p>
     <w:p>
       <w:pPr>
         <w:pStyle w:val="Heading3"/>
       </w:pPr>
-      <w:bookmarkStart w:id="30" w:name="_Toc140650583"/>
+      <w:bookmarkStart w:id="24" w:name="_Toc140650583"/>
       <w:r>
         <w:t>Humber Web Accessibility Compliance (AODA)</w:t>
       </w:r>
-      <w:bookmarkEnd w:id="30"/>
+      <w:bookmarkEnd w:id="24"/>
     </w:p>
     <w:p>
       <w:r>
@@ -4564,7 +4275,7 @@
       </w:r>
     </w:p>
     <w:p>
-      <w:hyperlink r:id="rId21" w:history="1">
+      <w:hyperlink r:id="rId14" w:history="1">
         <w:r>
           <w:rPr>
             <w:rStyle w:val="Hyperlink"/>
@@ -4577,21 +4288,21 @@
       <w:pPr>
         <w:pStyle w:val="Heading2"/>
       </w:pPr>
-      <w:bookmarkStart w:id="31" w:name="_Toc140650584"/>
+      <w:bookmarkStart w:id="25" w:name="_Toc140650584"/>
       <w:r>
         <w:t>Guidelines</w:t>
       </w:r>
-      <w:bookmarkEnd w:id="31"/>
+      <w:bookmarkEnd w:id="25"/>
     </w:p>
     <w:p>
       <w:pPr>
         <w:pStyle w:val="Heading3"/>
       </w:pPr>
-      <w:bookmarkStart w:id="32" w:name="_Toc140650585"/>
+      <w:bookmarkStart w:id="26" w:name="_Toc140650585"/>
       <w:r>
         <w:t>Humber Interim Web Guidelines</w:t>
       </w:r>
-      <w:bookmarkEnd w:id="32"/>
+      <w:bookmarkEnd w:id="26"/>
     </w:p>
     <w:p>
       <w:r>
@@ -4599,7 +4310,7 @@
       </w:r>
     </w:p>
     <w:p>
-      <w:hyperlink r:id="rId22" w:history="1">
+      <w:hyperlink r:id="rId15" w:history="1">
         <w:r>
           <w:rPr>
             <w:rStyle w:val="Hyperlink"/>
@@ -4612,11 +4323,11 @@
       <w:pPr>
         <w:pStyle w:val="Heading2"/>
       </w:pPr>
-      <w:bookmarkStart w:id="33" w:name="_Toc140650586"/>
+      <w:bookmarkStart w:id="27" w:name="_Toc140650586"/>
       <w:r>
         <w:t>Articles</w:t>
       </w:r>
-      <w:bookmarkEnd w:id="33"/>
+      <w:bookmarkEnd w:id="27"/>
     </w:p>
     <w:p>
       <w:r>
@@ -4627,11 +4338,11 @@
       <w:pPr>
         <w:pStyle w:val="Heading2"/>
       </w:pPr>
-      <w:bookmarkStart w:id="34" w:name="_Toc140650587"/>
+      <w:bookmarkStart w:id="28" w:name="_Toc140650587"/>
       <w:r>
         <w:t>Tutorials</w:t>
       </w:r>
-      <w:bookmarkEnd w:id="34"/>
+      <w:bookmarkEnd w:id="28"/>
     </w:p>
     <w:p>
       <w:r>
@@ -4639,8 +4350,8 @@
       </w:r>
     </w:p>
     <w:sectPr>
-      <w:footerReference w:type="even" r:id="rId23"/>
-      <w:footerReference w:type="default" r:id="rId24"/>
+      <w:footerReference w:type="even" r:id="rId16"/>
+      <w:footerReference w:type="default" r:id="rId17"/>
       <w:pgSz w:w="12240" w:h="15840"/>
       <w:pgMar w:top="720" w:right="720" w:bottom="720" w:left="720" w:header="708" w:footer="708" w:gutter="0"/>
       <w:pgNumType w:start="0"/>

</xml_diff>

<commit_message>
Pre mkdocs transition commit
</commit_message>
<xml_diff>
--- a/Raw/ITS-Website-Documentation.docx
+++ b/Raw/ITS-Website-Documentation.docx
@@ -268,7 +268,7 @@
                                     </w:rPr>
                                     <w:alias w:val="Title"/>
                                     <w:tag w:val=""/>
-                                    <w:id w:val="-9991715"/>
+                                    <w:id w:val="-1311942364"/>
                                     <w:dataBinding w:prefixMappings="xmlns:ns0='http://purl.org/dc/elements/1.1/' xmlns:ns1='http://schemas.openxmlformats.org/package/2006/metadata/core-properties' " w:xpath="/ns1:coreProperties[1]/ns0:title[1]" w:storeItemID="{6C3C8BC8-F283-45AE-878A-BAB7291924A1}"/>
                                     <w:text/>
                                   </w:sdtPr>
@@ -284,7 +284,7 @@
                                         </w:rPr>
                                         <w:alias w:val="Title"/>
                                         <w:tag w:val=""/>
-                                        <w:id w:val="-1311942364"/>
+                                        <w:id w:val="-9991715"/>
                                         <w:dataBinding w:prefixMappings="xmlns:ns0='http://purl.org/dc/elements/1.1/' xmlns:ns1='http://schemas.openxmlformats.org/package/2006/metadata/core-properties' " w:xpath="/ns1:coreProperties[1]/ns0:title[1]" w:storeItemID="{6C3C8BC8-F283-45AE-878A-BAB7291924A1}"/>
                                         <w:text/>
                                       </w:sdtPr>
@@ -457,7 +457,7 @@
                               </w:rPr>
                               <w:alias w:val="Title"/>
                               <w:tag w:val=""/>
-                              <w:id w:val="-9991715"/>
+                              <w:id w:val="-1311942364"/>
                               <w:dataBinding w:prefixMappings="xmlns:ns0='http://purl.org/dc/elements/1.1/' xmlns:ns1='http://schemas.openxmlformats.org/package/2006/metadata/core-properties' " w:xpath="/ns1:coreProperties[1]/ns0:title[1]" w:storeItemID="{6C3C8BC8-F283-45AE-878A-BAB7291924A1}"/>
                               <w:text/>
                             </w:sdtPr>
@@ -473,7 +473,7 @@
                                   </w:rPr>
                                   <w:alias w:val="Title"/>
                                   <w:tag w:val=""/>
-                                  <w:id w:val="-1311942364"/>
+                                  <w:id w:val="-9991715"/>
                                   <w:dataBinding w:prefixMappings="xmlns:ns0='http://purl.org/dc/elements/1.1/' xmlns:ns1='http://schemas.openxmlformats.org/package/2006/metadata/core-properties' " w:xpath="/ns1:coreProperties[1]/ns0:title[1]" w:storeItemID="{6C3C8BC8-F283-45AE-878A-BAB7291924A1}"/>
                                   <w:text/>
                                 </w:sdtPr>
@@ -1205,16 +1205,7 @@
         <w:t xml:space="preserve">. It aims to describe the design and build of the new version of the ITS Website. </w:t>
       </w:r>
       <w:r>
-        <w:t xml:space="preserve">It also includes information about the source code, where it is stored, and things like code style. The objective of this document is to </w:t>
-      </w:r>
-      <w:r>
-        <w:t xml:space="preserve">enable future collaboration </w:t>
-      </w:r>
-      <w:r>
-        <w:t xml:space="preserve">when </w:t>
-      </w:r>
-      <w:r>
-        <w:t>new developers join the project in the future.</w:t>
+        <w:t xml:space="preserve">It also includes information about the source code, where it is stored, and things like code style. </w:t>
       </w:r>
     </w:p>
     <w:p>

</xml_diff>